<commit_message>
fixes + john's user test
</commit_message>
<xml_diff>
--- a/user_test_carter_rolland.docx
+++ b/user_test_carter_rolland.docx
@@ -356,8 +356,6 @@
         <w:pStyle w:val="normal0"/>
         <w:contextualSpacing w:val="0"/>
       </w:pPr>
-      <w:bookmarkStart w:id="0" w:name="_GoBack"/>
-      <w:bookmarkEnd w:id="0"/>
     </w:p>
     <w:p>
       <w:pPr>
@@ -924,7 +922,15 @@
         <w:contextualSpacing w:val="0"/>
       </w:pPr>
       <w:r>
-        <w:t>I felt a high amount of frustration while posting a status:</w:t>
+        <w:t xml:space="preserve">I felt a high amount of frustration while posting a </w:t>
+      </w:r>
+      <w:r>
+        <w:t>story</w:t>
+      </w:r>
+      <w:bookmarkStart w:id="0" w:name="_GoBack"/>
+      <w:bookmarkEnd w:id="0"/>
+      <w:r>
+        <w:t>:</w:t>
       </w:r>
     </w:p>
     <w:tbl>

</xml_diff>